<commit_message>
added more details about Wireshark
</commit_message>
<xml_diff>
--- a/labs/2/ethernet-frames.docx
+++ b/labs/2/ethernet-frames.docx
@@ -64,6 +64,12 @@
       </w:r>
       <w:r>
         <w:t xml:space="preserve">. A scenario where it would provide useful would be in a location like a coffee shop, which would allow someone to see all the connections on a public, non-encrypted connection. </w:t>
+      </w:r>
+      <w:r>
+        <w:t xml:space="preserve">Wireshark is a good tool that to understand network traffic analysis and how communication takes place when certain protocols are involved. At the same time, Wireshark can also reveal some security problems, </w:t>
+      </w:r>
+      <w:r>
+        <w:t xml:space="preserve">like what the lab showed us. If there is no encryption, someone could use Wireshark in a more malicious manner, and steal information. </w:t>
       </w:r>
       <w:bookmarkStart w:id="0" w:name="_GoBack"/>
       <w:bookmarkEnd w:id="0"/>
@@ -201,6 +207,7 @@
     <w:lsdException w:name="HTML Sample" w:semiHidden="1" w:unhideWhenUsed="1"/>
     <w:lsdException w:name="HTML Typewriter" w:semiHidden="1" w:unhideWhenUsed="1"/>
     <w:lsdException w:name="HTML Variable" w:semiHidden="1" w:unhideWhenUsed="1"/>
+    <w:lsdException w:name="Normal Table" w:semiHidden="1" w:unhideWhenUsed="1"/>
     <w:lsdException w:name="annotation subject" w:semiHidden="1" w:unhideWhenUsed="1"/>
     <w:lsdException w:name="No List" w:semiHidden="1" w:unhideWhenUsed="1"/>
     <w:lsdException w:name="Outline List 1" w:semiHidden="1" w:unhideWhenUsed="1"/>
@@ -247,8 +254,10 @@
     <w:lsdException w:name="Table Subtle 2" w:semiHidden="1" w:unhideWhenUsed="1"/>
     <w:lsdException w:name="Table Web 1" w:semiHidden="1" w:unhideWhenUsed="1"/>
     <w:lsdException w:name="Table Web 2" w:semiHidden="1" w:unhideWhenUsed="1"/>
+    <w:lsdException w:name="Table Web 3" w:semiHidden="1" w:unhideWhenUsed="1"/>
     <w:lsdException w:name="Balloon Text" w:semiHidden="1" w:unhideWhenUsed="1"/>
     <w:lsdException w:name="Table Grid" w:uiPriority="39"/>
+    <w:lsdException w:name="Table Theme" w:semiHidden="1" w:unhideWhenUsed="1"/>
     <w:lsdException w:name="Placeholder Text" w:semiHidden="1"/>
     <w:lsdException w:name="No Spacing" w:uiPriority="1" w:qFormat="1"/>
     <w:lsdException w:name="Light Shading" w:uiPriority="60"/>

</xml_diff>